<commit_message>
try out docx styles
</commit_message>
<xml_diff>
--- a/test/complex.docx
+++ b/test/complex.docx
@@ -248,23 +248,7 @@
         </w:numPr>
       </w:pPr>
       <w:r>
-        <w:t>{{#</w:t>
-      </w:r>
-      <w:proofErr w:type="spellStart"/>
-      <w:r>
-        <w:t>docxList</w:t>
-      </w:r>
-      <w:proofErr w:type="spellEnd"/>
-      <w:r>
-        <w:t xml:space="preserve"> skills}}{{title}}{{/</w:t>
-      </w:r>
-      <w:proofErr w:type="spellStart"/>
-      <w:r>
-        <w:t>docxList</w:t>
-      </w:r>
-      <w:proofErr w:type="spellEnd"/>
-      <w:r>
-        <w:t>}}</w:t>
+        <w:t>{{#docxList skills}}{{title}}{{/docxList}}</w:t>
       </w:r>
     </w:p>
     <w:p>
@@ -322,12 +306,153 @@
           </w:r>
         </w:sdtContent>
       </w:sdt>
+    </w:p>
+    <w:p/>
+    <w:p>
+      <w:r>
+        <w:t>{{#customHelper}}</w:t>
+      </w:r>
+    </w:p>
+    <w:p>
+      <w:pPr>
+        <w:rPr>
+          <w:b/>
+          <w:color w:val="55FDFF" w:themeColor="accent2" w:themeTint="66"/>
+          <w:sz w:val="72"/>
+          <w:szCs w:val="72"/>
+          <w14:textOutline w14:w="11112" w14:cap="flat" w14:cmpd="sng" w14:algn="ctr">
+            <w14:solidFill>
+              <w14:schemeClr w14:val="accent2"/>
+            </w14:solidFill>
+            <w14:prstDash w14:val="solid"/>
+            <w14:round/>
+          </w14:textOutline>
+        </w:rPr>
+      </w:pPr>
+      <w:r>
+        <w:rPr>
+          <w:b/>
+          <w:color w:val="55FDFF" w:themeColor="accent2" w:themeTint="66"/>
+          <w:sz w:val="72"/>
+          <w:szCs w:val="72"/>
+          <w14:textOutline w14:w="11112" w14:cap="flat" w14:cmpd="sng" w14:algn="ctr">
+            <w14:solidFill>
+              <w14:schemeClr w14:val="accent2"/>
+            </w14:solidFill>
+            <w14:prstDash w14:val="solid"/>
+            <w14:round/>
+          </w14:textOutline>
+        </w:rPr>
+        <w:t>Your text here</w:t>
+      </w:r>
+    </w:p>
+    <w:p>
+      <w:r>
+        <w:t>{{/customHelper}}</w:t>
+      </w:r>
+    </w:p>
+    <w:p>
+      <w:pPr>
+        <w:rPr>
+          <w:rFonts w:asciiTheme="majorHAnsi" w:eastAsiaTheme="majorEastAsia" w:hAnsiTheme="majorHAnsi" w:cstheme="majorBidi"/>
+          <w:b/>
+          <w:caps/>
+          <w:color w:val="262626" w:themeColor="text1" w:themeTint="D9"/>
+          <w:sz w:val="28"/>
+          <w:szCs w:val="32"/>
+        </w:rPr>
+      </w:pPr>
       <w:bookmarkStart w:id="0" w:name="_GoBack"/>
       <w:bookmarkEnd w:id="0"/>
+      <w:r>
+        <w:t>{{#if printFooter}}</w:t>
+      </w:r>
+    </w:p>
+    <w:p>
+      <w:pPr>
+        <w:rPr>
+          <w:rFonts w:asciiTheme="majorHAnsi" w:eastAsiaTheme="majorEastAsia" w:hAnsiTheme="majorHAnsi" w:cstheme="majorBidi"/>
+          <w:b/>
+          <w:caps/>
+          <w:color w:val="262626" w:themeColor="text1" w:themeTint="D9"/>
+          <w:sz w:val="28"/>
+          <w:szCs w:val="32"/>
+        </w:rPr>
+      </w:pPr>
+      <w:r>
+        <w:rPr>
+          <w:rFonts w:asciiTheme="majorHAnsi" w:eastAsiaTheme="majorEastAsia" w:hAnsiTheme="majorHAnsi" w:cstheme="majorBidi"/>
+          <w:b/>
+          <w:caps/>
+          <w:color w:val="262626" w:themeColor="text1" w:themeTint="D9"/>
+          <w:sz w:val="28"/>
+          <w:szCs w:val="32"/>
+        </w:rPr>
+        <w:t>Footer</w:t>
+      </w:r>
+    </w:p>
+    <w:p/>
+    <w:p>
+      <w:r>
+        <w:t xml:space="preserve">This is some kind of footer. </w:t>
+      </w:r>
+    </w:p>
+    <w:p>
+      <w:r>
+        <w:rPr>
+          <w:noProof/>
+        </w:rPr>
+        <w:drawing>
+          <wp:inline distT="0" distB="0" distL="0" distR="0">
+            <wp:extent cx="1752600" cy="1314450"/>
+            <wp:effectExtent l="0" t="0" r="0" b="0"/>
+            <wp:docPr id="1" name="Picture 1"/>
+            <wp:cNvGraphicFramePr>
+              <a:graphicFrameLocks xmlns:a="http://schemas.openxmlformats.org/drawingml/2006/main" noChangeAspect="1"/>
+            </wp:cNvGraphicFramePr>
+            <a:graphic xmlns:a="http://schemas.openxmlformats.org/drawingml/2006/main">
+              <a:graphicData uri="http://schemas.openxmlformats.org/drawingml/2006/picture">
+                <pic:pic xmlns:pic="http://schemas.openxmlformats.org/drawingml/2006/picture">
+                  <pic:nvPicPr>
+                    <pic:cNvPr id="1" name="20171119_151340543_iOS.jpg"/>
+                    <pic:cNvPicPr/>
+                  </pic:nvPicPr>
+                  <pic:blipFill>
+                    <a:blip r:embed="rId7" cstate="print">
+                      <a:extLst>
+                        <a:ext uri="{28A0092B-C50C-407E-A947-70E740481C1C}">
+                          <a14:useLocalDpi xmlns:a14="http://schemas.microsoft.com/office/drawing/2010/main" val="0"/>
+                        </a:ext>
+                      </a:extLst>
+                    </a:blip>
+                    <a:stretch>
+                      <a:fillRect/>
+                    </a:stretch>
+                  </pic:blipFill>
+                  <pic:spPr>
+                    <a:xfrm>
+                      <a:off x="0" y="0"/>
+                      <a:ext cx="1752600" cy="1314450"/>
+                    </a:xfrm>
+                    <a:prstGeom prst="rect">
+                      <a:avLst/>
+                    </a:prstGeom>
+                  </pic:spPr>
+                </pic:pic>
+              </a:graphicData>
+            </a:graphic>
+          </wp:inline>
+        </w:drawing>
+      </w:r>
+    </w:p>
+    <w:p>
+      <w:r>
+        <w:t>{{/if}}</w:t>
+      </w:r>
     </w:p>
     <w:sectPr>
-      <w:footerReference w:type="default" r:id="rId7"/>
-      <w:headerReference w:type="first" r:id="rId8"/>
+      <w:footerReference w:type="default" r:id="rId8"/>
+      <w:headerReference w:type="first" r:id="rId9"/>
       <w:pgSz w:w="12240" w:h="15840" w:code="1"/>
       <w:pgMar w:top="950" w:right="1440" w:bottom="1080" w:left="1440" w:header="576" w:footer="720" w:gutter="0"/>
       <w:cols w:space="720"/>
@@ -26045,8 +26170,9 @@
     <w:panose1 w:val="020B0502040204020203"/>
     <w:charset w:val="00"/>
     <w:family w:val="swiss"/>
+    <w:notTrueType/>
     <w:pitch w:val="variable"/>
-    <w:sig w:usb0="E4002EFF" w:usb1="C000E47F" w:usb2="00000009" w:usb3="00000000" w:csb0="000001FF" w:csb1="00000000"/>
+    <w:sig w:usb0="00000003" w:usb1="00000000" w:usb2="00000000" w:usb3="00000000" w:csb0="00000001" w:csb1="00000000"/>
   </w:font>
   <w:font w:name="Calibri Light">
     <w:panose1 w:val="020F0302020204030204"/>
@@ -26073,6 +26199,7 @@
   </w:compat>
   <w:rsids>
     <w:rsidRoot w:val="00B84F1C"/>
+    <w:rsid w:val="00173098"/>
     <w:rsid w:val="00276493"/>
     <w:rsid w:val="005C064F"/>
     <w:rsid w:val="0075699C"/>
@@ -26082,6 +26209,7 @@
     <w:rsid w:val="00BF74AD"/>
     <w:rsid w:val="00D10FD5"/>
     <w:rsid w:val="00E36DC6"/>
+    <w:rsid w:val="00ED7263"/>
   </w:rsids>
   <m:mathPr>
     <m:mathFont m:val="Cambria Math"/>

</xml_diff>